<commit_message>
conclusion and extra calculations
</commit_message>
<xml_diff>
--- a/Reports/SimulationReport.docx
+++ b/Reports/SimulationReport.docx
@@ -632,26 +632,6 @@
     </w:p>
     <w:p>
       <w:pPr>
-        <w:spacing w:line="360" w:lineRule="auto"/>
-        <w:rPr>
-          <w:rFonts w:asciiTheme="majorHAnsi" w:eastAsiaTheme="majorEastAsia" w:hAnsiTheme="majorHAnsi" w:cstheme="majorBidi"/>
-          <w:b/>
-          <w:bCs/>
-          <w:color w:val="2F5496" w:themeColor="accent1" w:themeShade="BF"/>
-          <w:sz w:val="32"/>
-          <w:szCs w:val="32"/>
-        </w:rPr>
-      </w:pPr>
-      <w:r>
-        <w:rPr>
-          <w:b/>
-          <w:bCs/>
-        </w:rPr>
-        <w:br w:type="page"/>
-      </w:r>
-    </w:p>
-    <w:p>
-      <w:pPr>
         <w:pStyle w:val="Balk1"/>
         <w:spacing w:line="360" w:lineRule="auto"/>
         <w:rPr>
@@ -674,7 +654,6 @@
           <w:sz w:val="28"/>
           <w:szCs w:val="28"/>
         </w:rPr>
-        <w:lastRenderedPageBreak/>
         <w:t>III. SIMULATION RESULTS</w:t>
       </w:r>
     </w:p>
@@ -682,6 +661,7 @@
       <w:pPr>
         <w:spacing w:line="360" w:lineRule="auto"/>
         <w:ind w:firstLine="284"/>
+        <w:jc w:val="both"/>
         <w:rPr>
           <w:rFonts w:cs="Times New Roman"/>
           <w:szCs w:val="24"/>
@@ -705,9 +685,15 @@
         <w:rPr>
           <w:rFonts w:cs="Times New Roman"/>
           <w:szCs w:val="24"/>
-          <w:highlight w:val="yellow"/>
-        </w:rPr>
-        <w:t>Fig. xx</w:t>
+        </w:rPr>
+        <w:t xml:space="preserve">Fig. </w:t>
+      </w:r>
+      <w:r>
+        <w:rPr>
+          <w:rFonts w:cs="Times New Roman"/>
+          <w:szCs w:val="24"/>
+        </w:rPr>
+        <w:t>1</w:t>
       </w:r>
       <w:r>
         <w:rPr>
@@ -862,6 +848,7 @@
       <w:pPr>
         <w:spacing w:line="360" w:lineRule="auto"/>
         <w:ind w:firstLine="284"/>
+        <w:jc w:val="both"/>
         <w:rPr>
           <w:rFonts w:cs="Times New Roman"/>
           <w:szCs w:val="24"/>
@@ -878,27 +865,29 @@
         <w:rPr>
           <w:rFonts w:cs="Times New Roman"/>
           <w:szCs w:val="24"/>
-          <w:highlight w:val="yellow"/>
         </w:rPr>
         <w:t xml:space="preserve">Figs. </w:t>
       </w:r>
-      <w:proofErr w:type="spellStart"/>
       <w:r>
         <w:rPr>
           <w:rFonts w:cs="Times New Roman"/>
           <w:szCs w:val="24"/>
-          <w:highlight w:val="yellow"/>
-        </w:rPr>
-        <w:t>Xx</w:t>
-      </w:r>
-      <w:proofErr w:type="spellEnd"/>
+        </w:rPr>
+        <w:t>2</w:t>
+      </w:r>
       <w:r>
         <w:rPr>
           <w:rFonts w:cs="Times New Roman"/>
           <w:szCs w:val="24"/>
-          <w:highlight w:val="yellow"/>
-        </w:rPr>
-        <w:t xml:space="preserve"> to xx.</w:t>
+        </w:rPr>
+        <w:t xml:space="preserve"> to </w:t>
+      </w:r>
+      <w:r>
+        <w:rPr>
+          <w:rFonts w:cs="Times New Roman"/>
+          <w:szCs w:val="24"/>
+        </w:rPr>
+        <w:t>7.</w:t>
       </w:r>
       <w:r>
         <w:rPr>
@@ -1758,6 +1747,7 @@
       <w:pPr>
         <w:spacing w:line="360" w:lineRule="auto"/>
         <w:ind w:firstLine="360"/>
+        <w:jc w:val="both"/>
         <w:rPr>
           <w:rFonts w:cs="Times New Roman"/>
           <w:szCs w:val="24"/>
@@ -1768,45 +1758,29 @@
           <w:rFonts w:cs="Times New Roman"/>
           <w:szCs w:val="24"/>
         </w:rPr>
-        <w:t xml:space="preserve">By utilizing the simulation results and analytical calculations, we will use three phase full-bridge rectifier, DC link capacitor, IGBT, freewheeling diode, analog controller and a gate driver. </w:t>
-      </w:r>
-      <w:proofErr w:type="gramStart"/>
+        <w:t xml:space="preserve">By utilizing the simulation results and analytical calculations, we will use three phase full-bridge rectifier, DC link capacitor, IGBT, freewheeling diode, analog controller and a gate driver. First of all, </w:t>
+      </w:r>
       <w:r>
         <w:rPr>
           <w:rFonts w:cs="Times New Roman"/>
           <w:szCs w:val="24"/>
         </w:rPr>
-        <w:t>First of all</w:t>
-      </w:r>
-      <w:proofErr w:type="gramEnd"/>
+        <w:t>VUO36-16NO8</w:t>
+      </w:r>
       <w:r>
         <w:rPr>
           <w:rFonts w:cs="Times New Roman"/>
           <w:szCs w:val="24"/>
         </w:rPr>
-        <w:t xml:space="preserve">, </w:t>
+        <w:t xml:space="preserve"> is selected as three phase full-bridge rectifier. Because it can carry an average current up to 27 A, and it can resist up to 1600 V. The reason for choosing this component is just for its current rating, i.e., although its voltage rating is too high, its current rating meets our </w:t>
       </w:r>
       <w:r>
         <w:rPr>
           <w:rFonts w:cs="Times New Roman"/>
           <w:szCs w:val="24"/>
         </w:rPr>
-        <w:t>VUO36-16NO8</w:t>
-      </w:r>
-      <w:r>
-        <w:rPr>
-          <w:rFonts w:cs="Times New Roman"/>
-          <w:szCs w:val="24"/>
-        </w:rPr>
-        <w:t xml:space="preserve"> is selected as three phase full-bridge rectifier. Because it can carry an average current up to 27 A, and it can resist up to 1600 V. The reason for choosing this component is just for its current rating, i.e., although its voltage rating is too high, its current </w:t>
-      </w:r>
-      <w:r>
-        <w:rPr>
-          <w:rFonts w:cs="Times New Roman"/>
-          <w:szCs w:val="24"/>
-        </w:rPr>
         <w:lastRenderedPageBreak/>
-        <w:t xml:space="preserve">rating meets our requirements. Another reason for choosing this component is that finding the best suitable component is time consuming and expensive. So, we buy this rectifier module directly from an electronic store in Ankara. Moreover, as a DC link capacitor, two of the 330 µF and 400 V capacitor is chosen, we are expecting the average rectifier output voltage as roughly 222 V with a maximum value of 233 V. We chose 400 V capacitor because it is cheap, easy to find and gives us a safety margin. Since its datasheet is not available, we cannot include its ESR value in the simulation model. Furthermore, as an IGBT, we are planning to use the </w:t>
+        <w:t xml:space="preserve">requirements. Another reason for choosing this component is that finding the best suitable component is time consuming and expensive. So, we buy this rectifier module directly from an electronic store in Ankara. Moreover, as a DC link capacitor, two of the 330 µF and 400 V capacitor is chosen, we are expecting the average rectifier output voltage as roughly 222 V with a maximum value of 233 V. We chose 400 V capacitor because it is cheap, easy to find and gives us a safety margin. Since its datasheet is not available, we cannot include its ESR value in the simulation model. Furthermore, as an IGBT, we are planning to use the </w:t>
       </w:r>
       <w:r>
         <w:rPr>
@@ -2021,6 +1995,7 @@
     <w:p>
       <w:pPr>
         <w:spacing w:line="360" w:lineRule="auto"/>
+        <w:jc w:val="both"/>
         <w:rPr>
           <w:rFonts w:eastAsiaTheme="minorEastAsia"/>
         </w:rPr>
@@ -2205,34 +2180,431 @@
         <w:spacing w:line="360" w:lineRule="auto"/>
         <w:jc w:val="both"/>
         <w:rPr>
+          <w:rFonts w:eastAsiaTheme="minorEastAsia"/>
+        </w:rPr>
+      </w:pPr>
+      <w:r>
+        <w:rPr>
+          <w:rFonts w:eastAsiaTheme="minorEastAsia"/>
+        </w:rPr>
+        <w:t xml:space="preserve">In other words, by setting the </w:t>
+      </w:r>
+      <w:proofErr w:type="spellStart"/>
+      <w:r>
+        <w:rPr>
+          <w:rFonts w:eastAsiaTheme="minorEastAsia"/>
+        </w:rPr>
+        <w:t>variac</w:t>
+      </w:r>
+      <w:proofErr w:type="spellEnd"/>
+      <w:r>
+        <w:rPr>
+          <w:rFonts w:eastAsiaTheme="minorEastAsia"/>
+        </w:rPr>
+        <w:t xml:space="preserve"> around 42-50%, we can operate the buck converter below 80% DC. </w:t>
+      </w:r>
+    </w:p>
+    <w:p>
+      <w:pPr>
+        <w:spacing w:line="360" w:lineRule="auto"/>
+        <w:jc w:val="both"/>
+        <w:rPr>
+          <w:rFonts w:eastAsiaTheme="minorEastAsia"/>
+        </w:rPr>
+      </w:pPr>
+      <w:r>
+        <w:rPr>
+          <w:rFonts w:eastAsiaTheme="minorEastAsia"/>
+        </w:rPr>
+        <w:t xml:space="preserve">Operating the </w:t>
+      </w:r>
+      <w:proofErr w:type="spellStart"/>
+      <w:r>
+        <w:rPr>
+          <w:rFonts w:eastAsiaTheme="minorEastAsia"/>
+        </w:rPr>
+        <w:t>variac</w:t>
+      </w:r>
+      <w:proofErr w:type="spellEnd"/>
+      <w:r>
+        <w:rPr>
+          <w:rFonts w:eastAsiaTheme="minorEastAsia"/>
+        </w:rPr>
+        <w:t xml:space="preserve"> at 50%, </w:t>
+      </w:r>
+    </w:p>
+    <w:p>
+      <w:pPr>
+        <w:spacing w:line="360" w:lineRule="auto"/>
+        <w:jc w:val="both"/>
+        <w:rPr>
           <w:rFonts w:asciiTheme="majorHAnsi" w:eastAsiaTheme="majorEastAsia" w:hAnsiTheme="majorHAnsi" w:cstheme="majorBidi"/>
-          <w:b/>
-          <w:bCs/>
-          <w:color w:val="2F5496" w:themeColor="accent1" w:themeShade="BF"/>
-          <w:sz w:val="32"/>
-          <w:szCs w:val="32"/>
-        </w:rPr>
-      </w:pPr>
-      <w:r>
-        <w:rPr>
-          <w:rFonts w:eastAsiaTheme="minorEastAsia"/>
-        </w:rPr>
-        <w:t xml:space="preserve">In other words, by setting the </w:t>
+        </w:rPr>
+      </w:pPr>
+      <m:oMathPara>
+        <m:oMath>
+          <m:sSub>
+            <m:sSubPr>
+              <m:ctrlPr>
+                <w:rPr>
+                  <w:rFonts w:ascii="Cambria Math" w:hAnsi="Cambria Math"/>
+                  <w:i/>
+                </w:rPr>
+              </m:ctrlPr>
+            </m:sSubPr>
+            <m:e>
+              <m:r>
+                <w:rPr>
+                  <w:rFonts w:ascii="Cambria Math" w:hAnsi="Cambria Math"/>
+                </w:rPr>
+                <m:t>V</m:t>
+              </m:r>
+            </m:e>
+            <m:sub>
+              <m:r>
+                <w:rPr>
+                  <w:rFonts w:ascii="Cambria Math" w:hAnsi="Cambria Math"/>
+                </w:rPr>
+                <m:t>d</m:t>
+              </m:r>
+            </m:sub>
+          </m:sSub>
+          <m:r>
+            <w:rPr>
+              <w:rFonts w:ascii="Cambria Math" w:hAnsi="Cambria Math"/>
+            </w:rPr>
+            <m:t>=</m:t>
+          </m:r>
+          <m:f>
+            <m:fPr>
+              <m:ctrlPr>
+                <w:rPr>
+                  <w:rFonts w:ascii="Cambria Math" w:hAnsi="Cambria Math"/>
+                  <w:i/>
+                </w:rPr>
+              </m:ctrlPr>
+            </m:fPr>
+            <m:num>
+              <m:r>
+                <w:rPr>
+                  <w:rFonts w:ascii="Cambria Math" w:hAnsi="Cambria Math"/>
+                </w:rPr>
+                <m:t>538</m:t>
+              </m:r>
+            </m:num>
+            <m:den>
+              <m:r>
+                <w:rPr>
+                  <w:rFonts w:ascii="Cambria Math" w:hAnsi="Cambria Math"/>
+                </w:rPr>
+                <m:t>2</m:t>
+              </m:r>
+            </m:den>
+          </m:f>
+          <m:r>
+            <w:rPr>
+              <w:rFonts w:ascii="Cambria Math" w:hAnsi="Cambria Math"/>
+            </w:rPr>
+            <m:t xml:space="preserve">=269 </m:t>
+          </m:r>
+          <m:r>
+            <w:rPr>
+              <w:rFonts w:ascii="Cambria Math" w:hAnsi="Cambria Math"/>
+            </w:rPr>
+            <m:t>V</m:t>
+          </m:r>
+        </m:oMath>
+      </m:oMathPara>
+    </w:p>
+    <w:p>
+      <w:pPr>
+        <w:spacing w:line="360" w:lineRule="auto"/>
+        <w:jc w:val="both"/>
+        <w:rPr>
+          <w:rFonts w:asciiTheme="majorBidi" w:eastAsiaTheme="majorEastAsia" w:hAnsiTheme="majorBidi" w:cstheme="majorBidi"/>
+        </w:rPr>
+      </w:pPr>
+      <w:r>
+        <w:rPr>
+          <w:rFonts w:asciiTheme="majorBidi" w:eastAsiaTheme="majorEastAsia" w:hAnsiTheme="majorBidi" w:cstheme="majorBidi"/>
+        </w:rPr>
+        <w:t xml:space="preserve">Duty </w:t>
       </w:r>
       <w:proofErr w:type="spellStart"/>
       <w:r>
         <w:rPr>
-          <w:rFonts w:eastAsiaTheme="minorEastAsia"/>
-        </w:rPr>
-        <w:t>variac</w:t>
+          <w:rFonts w:asciiTheme="majorBidi" w:eastAsiaTheme="majorEastAsia" w:hAnsiTheme="majorBidi" w:cstheme="majorBidi"/>
+        </w:rPr>
+        <w:t>cyle</w:t>
       </w:r>
       <w:proofErr w:type="spellEnd"/>
       <w:r>
         <w:rPr>
-          <w:rFonts w:eastAsiaTheme="minorEastAsia"/>
-        </w:rPr>
-        <w:t xml:space="preserve"> around 42-50%, we can operate the buck converter below 80% DC. </w:t>
-      </w:r>
+          <w:rFonts w:asciiTheme="majorBidi" w:eastAsiaTheme="majorEastAsia" w:hAnsiTheme="majorBidi" w:cstheme="majorBidi"/>
+        </w:rPr>
+        <w:t xml:space="preserve"> needed to achieve 180 V max. output:</w:t>
+      </w:r>
+    </w:p>
+    <w:p>
+      <w:pPr>
+        <w:spacing w:line="360" w:lineRule="auto"/>
+        <w:jc w:val="both"/>
+        <w:rPr>
+          <w:rFonts w:asciiTheme="majorBidi" w:eastAsiaTheme="majorEastAsia" w:hAnsiTheme="majorBidi" w:cstheme="majorBidi"/>
+        </w:rPr>
+      </w:pPr>
+      <m:oMathPara>
+        <m:oMath>
+          <m:sSub>
+            <m:sSubPr>
+              <m:ctrlPr>
+                <w:rPr>
+                  <w:rFonts w:ascii="Cambria Math" w:hAnsi="Cambria Math"/>
+                  <w:i/>
+                </w:rPr>
+              </m:ctrlPr>
+            </m:sSubPr>
+            <m:e>
+              <m:r>
+                <w:rPr>
+                  <w:rFonts w:ascii="Cambria Math" w:hAnsi="Cambria Math"/>
+                </w:rPr>
+                <m:t>V</m:t>
+              </m:r>
+            </m:e>
+            <m:sub>
+              <m:r>
+                <w:rPr>
+                  <w:rFonts w:ascii="Cambria Math" w:hAnsi="Cambria Math"/>
+                </w:rPr>
+                <m:t>o</m:t>
+              </m:r>
+            </m:sub>
+          </m:sSub>
+          <m:r>
+            <w:rPr>
+              <w:rFonts w:ascii="Cambria Math" w:hAnsi="Cambria Math"/>
+            </w:rPr>
+            <m:t>=</m:t>
+          </m:r>
+          <m:r>
+            <w:rPr>
+              <w:rFonts w:ascii="Cambria Math" w:hAnsi="Cambria Math"/>
+            </w:rPr>
+            <m:t>D.</m:t>
+          </m:r>
+          <m:sSub>
+            <m:sSubPr>
+              <m:ctrlPr>
+                <w:rPr>
+                  <w:rFonts w:ascii="Cambria Math" w:hAnsi="Cambria Math"/>
+                  <w:i/>
+                </w:rPr>
+              </m:ctrlPr>
+            </m:sSubPr>
+            <m:e>
+              <m:r>
+                <w:rPr>
+                  <w:rFonts w:ascii="Cambria Math" w:hAnsi="Cambria Math"/>
+                </w:rPr>
+                <m:t>V</m:t>
+              </m:r>
+            </m:e>
+            <m:sub>
+              <m:r>
+                <w:rPr>
+                  <w:rFonts w:ascii="Cambria Math" w:hAnsi="Cambria Math"/>
+                </w:rPr>
+                <m:t>d</m:t>
+              </m:r>
+            </m:sub>
+          </m:sSub>
+          <m:r>
+            <w:rPr>
+              <w:rFonts w:ascii="Cambria Math" w:hAnsi="Cambria Math"/>
+            </w:rPr>
+            <m:t>=180 V</m:t>
+          </m:r>
+        </m:oMath>
+      </m:oMathPara>
+    </w:p>
+    <w:p>
+      <w:pPr>
+        <w:spacing w:line="360" w:lineRule="auto"/>
+        <w:jc w:val="both"/>
+        <w:rPr>
+          <w:rFonts w:asciiTheme="majorBidi" w:eastAsiaTheme="majorEastAsia" w:hAnsiTheme="majorBidi" w:cstheme="majorBidi"/>
+        </w:rPr>
+      </w:pPr>
+      <m:oMathPara>
+        <m:oMath>
+          <m:r>
+            <w:rPr>
+              <w:rFonts w:ascii="Cambria Math" w:hAnsi="Cambria Math"/>
+            </w:rPr>
+            <m:t>D=67%</m:t>
+          </m:r>
+        </m:oMath>
+      </m:oMathPara>
+    </w:p>
+    <w:p>
+      <w:pPr>
+        <w:spacing w:line="360" w:lineRule="auto"/>
+        <w:jc w:val="both"/>
+        <w:rPr>
+          <w:rFonts w:asciiTheme="majorBidi" w:eastAsiaTheme="majorEastAsia" w:hAnsiTheme="majorBidi" w:cstheme="majorBidi"/>
+        </w:rPr>
+      </w:pPr>
+      <w:r>
+        <w:rPr>
+          <w:rFonts w:asciiTheme="majorBidi" w:eastAsiaTheme="majorEastAsia" w:hAnsiTheme="majorBidi" w:cstheme="majorBidi"/>
+        </w:rPr>
+        <w:t>This is within reasonable margins. Similarly, operating the DC at min. of the margin:</w:t>
+      </w:r>
+    </w:p>
+    <w:p>
+      <w:pPr>
+        <w:spacing w:line="360" w:lineRule="auto"/>
+        <w:jc w:val="both"/>
+        <w:rPr>
+          <w:rFonts w:asciiTheme="majorBidi" w:eastAsiaTheme="majorEastAsia" w:hAnsiTheme="majorBidi" w:cstheme="majorBidi"/>
+        </w:rPr>
+      </w:pPr>
+      <m:oMathPara>
+        <m:oMath>
+          <m:r>
+            <w:rPr>
+              <w:rFonts w:ascii="Cambria Math" w:hAnsi="Cambria Math"/>
+            </w:rPr>
+            <m:t>D=</m:t>
+          </m:r>
+          <m:r>
+            <w:rPr>
+              <w:rFonts w:ascii="Cambria Math" w:hAnsi="Cambria Math"/>
+            </w:rPr>
+            <m:t>20</m:t>
+          </m:r>
+          <m:r>
+            <w:rPr>
+              <w:rFonts w:ascii="Cambria Math" w:hAnsi="Cambria Math"/>
+            </w:rPr>
+            <m:t>%</m:t>
+          </m:r>
+        </m:oMath>
+      </m:oMathPara>
+    </w:p>
+    <w:p>
+      <w:pPr>
+        <w:spacing w:line="360" w:lineRule="auto"/>
+        <w:jc w:val="both"/>
+        <w:rPr>
+          <w:rFonts w:asciiTheme="majorBidi" w:eastAsiaTheme="majorEastAsia" w:hAnsiTheme="majorBidi" w:cstheme="majorBidi"/>
+        </w:rPr>
+      </w:pPr>
+      <w:r>
+        <w:rPr>
+          <w:rFonts w:asciiTheme="majorBidi" w:eastAsiaTheme="majorEastAsia" w:hAnsiTheme="majorBidi" w:cstheme="majorBidi"/>
+        </w:rPr>
+        <w:t>Min. output from the buck converter is then:</w:t>
+      </w:r>
+    </w:p>
+    <w:p>
+      <w:pPr>
+        <w:spacing w:line="360" w:lineRule="auto"/>
+        <w:jc w:val="both"/>
+        <w:rPr>
+          <w:rFonts w:asciiTheme="majorBidi" w:eastAsiaTheme="majorEastAsia" w:hAnsiTheme="majorBidi" w:cstheme="majorBidi"/>
+        </w:rPr>
+      </w:pPr>
+      <m:oMathPara>
+        <m:oMath>
+          <m:sSub>
+            <m:sSubPr>
+              <m:ctrlPr>
+                <w:rPr>
+                  <w:rFonts w:ascii="Cambria Math" w:hAnsi="Cambria Math"/>
+                  <w:i/>
+                </w:rPr>
+              </m:ctrlPr>
+            </m:sSubPr>
+            <m:e>
+              <m:r>
+                <w:rPr>
+                  <w:rFonts w:ascii="Cambria Math" w:hAnsi="Cambria Math"/>
+                </w:rPr>
+                <m:t>V</m:t>
+              </m:r>
+            </m:e>
+            <m:sub>
+              <m:r>
+                <w:rPr>
+                  <w:rFonts w:ascii="Cambria Math" w:hAnsi="Cambria Math"/>
+                </w:rPr>
+                <m:t>o</m:t>
+              </m:r>
+            </m:sub>
+          </m:sSub>
+          <m:r>
+            <w:rPr>
+              <w:rFonts w:ascii="Cambria Math" w:hAnsi="Cambria Math"/>
+            </w:rPr>
+            <m:t>=D.</m:t>
+          </m:r>
+          <m:sSub>
+            <m:sSubPr>
+              <m:ctrlPr>
+                <w:rPr>
+                  <w:rFonts w:ascii="Cambria Math" w:hAnsi="Cambria Math"/>
+                  <w:i/>
+                </w:rPr>
+              </m:ctrlPr>
+            </m:sSubPr>
+            <m:e>
+              <m:r>
+                <w:rPr>
+                  <w:rFonts w:ascii="Cambria Math" w:hAnsi="Cambria Math"/>
+                </w:rPr>
+                <m:t>V</m:t>
+              </m:r>
+            </m:e>
+            <m:sub>
+              <m:r>
+                <w:rPr>
+                  <w:rFonts w:ascii="Cambria Math" w:hAnsi="Cambria Math"/>
+                </w:rPr>
+                <m:t>d</m:t>
+              </m:r>
+            </m:sub>
+          </m:sSub>
+          <m:r>
+            <w:rPr>
+              <w:rFonts w:ascii="Cambria Math" w:hAnsi="Cambria Math"/>
+            </w:rPr>
+            <m:t>=</m:t>
+          </m:r>
+          <m:r>
+            <w:rPr>
+              <w:rFonts w:ascii="Cambria Math" w:hAnsi="Cambria Math"/>
+            </w:rPr>
+            <m:t>53.8</m:t>
+          </m:r>
+          <m:r>
+            <w:rPr>
+              <w:rFonts w:ascii="Cambria Math" w:hAnsi="Cambria Math"/>
+            </w:rPr>
+            <m:t xml:space="preserve"> V</m:t>
+          </m:r>
+        </m:oMath>
+      </m:oMathPara>
+    </w:p>
+    <w:p>
+      <w:pPr>
+        <w:spacing w:line="360" w:lineRule="auto"/>
+        <w:jc w:val="both"/>
+        <w:rPr>
+          <w:rFonts w:asciiTheme="majorBidi" w:eastAsiaTheme="majorEastAsia" w:hAnsiTheme="majorBidi" w:cstheme="majorBidi"/>
+        </w:rPr>
+      </w:pPr>
     </w:p>
     <w:p>
       <w:pPr>
@@ -2305,6 +2677,7 @@
       <w:pPr>
         <w:spacing w:line="360" w:lineRule="auto"/>
         <w:ind w:firstLine="360"/>
+        <w:jc w:val="both"/>
       </w:pPr>
       <w:r>
         <w:t>Our design consists of 7 diodes and 1 IGBT as semiconductors. 6 of the diodes is in the three-phase rectifier</w:t>
@@ -2321,13 +2694,8 @@
       <w:r>
         <w:t xml:space="preserve"> </w:t>
       </w:r>
-      <w:proofErr w:type="gramStart"/>
-      <w:r>
-        <w:t>and also</w:t>
-      </w:r>
-      <w:proofErr w:type="gramEnd"/>
-      <w:r>
-        <w:t>, IGBT is used as a switch in the buck converter.</w:t>
+      <w:r>
+        <w:t>and also, IGBT is used as a switch in the buck converter.</w:t>
       </w:r>
     </w:p>
     <w:p>
@@ -2761,6 +3129,20 @@
     </w:p>
     <w:p>
       <w:pPr>
+        <w:spacing w:line="259" w:lineRule="auto"/>
+        <w:rPr>
+          <w:rFonts w:eastAsiaTheme="minorEastAsia"/>
+        </w:rPr>
+      </w:pPr>
+      <w:r>
+        <w:rPr>
+          <w:rFonts w:eastAsiaTheme="minorEastAsia"/>
+        </w:rPr>
+        <w:br w:type="page"/>
+      </w:r>
+    </w:p>
+    <w:p>
+      <w:pPr>
         <w:spacing w:line="360" w:lineRule="auto"/>
         <w:rPr>
           <w:rFonts w:eastAsiaTheme="minorEastAsia"/>
@@ -2772,6 +3154,7 @@
         <w:rPr>
           <w:rFonts w:eastAsiaTheme="minorEastAsia"/>
         </w:rPr>
+        <w:lastRenderedPageBreak/>
         <w:tab/>
       </w:r>
       <w:r>
@@ -2888,6 +3271,7 @@
     <w:p>
       <w:pPr>
         <w:spacing w:line="360" w:lineRule="auto"/>
+        <w:jc w:val="both"/>
       </w:pPr>
       <w:r>
         <w:t>Three-phase rectifier module VUO36-16NO8</w:t>
@@ -2911,6 +3295,7 @@
     <w:p>
       <w:pPr>
         <w:spacing w:line="360" w:lineRule="auto"/>
+        <w:jc w:val="both"/>
         <w:rPr>
           <w:rFonts w:eastAsiaTheme="minorEastAsia"/>
         </w:rPr>
@@ -2971,6 +3356,7 @@
     <w:p>
       <w:pPr>
         <w:spacing w:line="360" w:lineRule="auto"/>
+        <w:jc w:val="both"/>
         <w:rPr>
           <w:rFonts w:eastAsiaTheme="minorEastAsia"/>
         </w:rPr>
@@ -3046,34 +3432,25 @@
           </w:rPr>
           <m:t>=1600</m:t>
         </m:r>
+        <m:r>
+          <w:rPr>
+            <w:rFonts w:ascii="Cambria Math" w:eastAsiaTheme="minorEastAsia" w:hAnsi="Cambria Math"/>
+          </w:rPr>
+          <m:t xml:space="preserve"> V</m:t>
+        </m:r>
       </m:oMath>
       <w:r>
         <w:rPr>
           <w:rFonts w:eastAsiaTheme="minorEastAsia"/>
         </w:rPr>
-        <w:t xml:space="preserve"> (In our case, reverse current will be smaller since </w:t>
-      </w:r>
-      <w:proofErr w:type="spellStart"/>
-      <w:r>
-        <w:rPr>
-          <w:rFonts w:eastAsiaTheme="minorEastAsia"/>
-        </w:rPr>
-        <w:t>V</w:t>
+        <w:t xml:space="preserve"> (In our case, reverse current will be smaller since V</w:t>
       </w:r>
       <w:r>
         <w:rPr>
           <w:rFonts w:eastAsiaTheme="minorEastAsia"/>
           <w:vertAlign w:val="subscript"/>
         </w:rPr>
-        <w:t>reverse</w:t>
-      </w:r>
-      <w:proofErr w:type="spellEnd"/>
-      <w:r>
-        <w:rPr>
-          <w:rFonts w:eastAsiaTheme="minorEastAsia"/>
-          <w:vertAlign w:val="subscript"/>
-        </w:rPr>
-        <w:t xml:space="preserve"> </w:t>
+        <w:t xml:space="preserve">reverse </w:t>
       </w:r>
       <w:r>
         <w:rPr>
@@ -3085,6 +3462,7 @@
     <w:p>
       <w:pPr>
         <w:spacing w:line="360" w:lineRule="auto"/>
+        <w:jc w:val="both"/>
         <w:rPr>
           <w:rFonts w:eastAsiaTheme="minorEastAsia"/>
         </w:rPr>
@@ -3133,6 +3511,7 @@
     <w:p>
       <w:pPr>
         <w:spacing w:line="360" w:lineRule="auto"/>
+        <w:jc w:val="both"/>
         <w:rPr>
           <w:rFonts w:eastAsiaTheme="minorEastAsia"/>
         </w:rPr>
@@ -3175,16 +3554,34 @@
         <w:rPr>
           <w:rFonts w:eastAsiaTheme="minorEastAsia"/>
         </w:rPr>
-        <w:t xml:space="preserve"> (Not written in the datasheet)</w:t>
-      </w:r>
-    </w:p>
-    <w:p>
-      <w:pPr>
-        <w:spacing w:line="360" w:lineRule="auto"/>
-        <w:rPr>
-          <w:rFonts w:eastAsiaTheme="minorEastAsia"/>
-        </w:rPr>
-      </w:pPr>
+        <w:t xml:space="preserve"> (</w:t>
+      </w:r>
+      <w:r>
+        <w:rPr>
+          <w:rFonts w:eastAsiaTheme="minorEastAsia"/>
+          <w:highlight w:val="yellow"/>
+        </w:rPr>
+        <w:t>Not written in the datasheet</w:t>
+      </w:r>
+      <w:r>
+        <w:rPr>
+          <w:rFonts w:eastAsiaTheme="minorEastAsia"/>
+        </w:rPr>
+        <w:t>)</w:t>
+      </w:r>
+      <w:r>
+        <w:rPr>
+          <w:rFonts w:eastAsiaTheme="minorEastAsia"/>
+        </w:rPr>
+        <w:t xml:space="preserve"> </w:t>
+      </w:r>
+      <w:r>
+        <w:rPr>
+          <w:rFonts w:eastAsiaTheme="minorEastAsia"/>
+          <w:highlight w:val="yellow"/>
+        </w:rPr>
+        <w:t>taken as?</w:t>
+      </w:r>
     </w:p>
     <w:p>
       <w:pPr>
@@ -3401,7 +3798,6 @@
         <w:rPr>
           <w:rFonts w:eastAsiaTheme="minorEastAsia"/>
         </w:rPr>
-        <w:lastRenderedPageBreak/>
         <w:t xml:space="preserve">Hence, for these diodes, switching losses can be ignored. </w:t>
       </w:r>
     </w:p>
@@ -3523,19 +3919,7 @@
           <w:rPr>
             <w:rFonts w:ascii="Cambria Math" w:hAnsi="Cambria Math"/>
           </w:rPr>
-          <m:t>=1</m:t>
-        </m:r>
-        <m:r>
-          <w:rPr>
-            <w:rFonts w:ascii="Cambria Math" w:hAnsi="Cambria Math"/>
-          </w:rPr>
-          <m:t>0.32</m:t>
-        </m:r>
-        <m:r>
-          <w:rPr>
-            <w:rFonts w:ascii="Cambria Math" w:hAnsi="Cambria Math"/>
-          </w:rPr>
-          <m:t xml:space="preserve"> A</m:t>
+          <m:t>=10.32 A</m:t>
         </m:r>
       </m:oMath>
       <w:r>
@@ -3596,31 +3980,7 @@
             <w:rPr>
               <w:rFonts w:ascii="Cambria Math" w:hAnsi="Cambria Math"/>
             </w:rPr>
-            <m:t>=1.04 V*1</m:t>
-          </m:r>
-          <m:r>
-            <w:rPr>
-              <w:rFonts w:ascii="Cambria Math" w:hAnsi="Cambria Math"/>
-            </w:rPr>
-            <m:t xml:space="preserve">0.32 </m:t>
-          </m:r>
-          <m:r>
-            <w:rPr>
-              <w:rFonts w:ascii="Cambria Math" w:hAnsi="Cambria Math"/>
-            </w:rPr>
-            <m:t>A=1</m:t>
-          </m:r>
-          <m:r>
-            <w:rPr>
-              <w:rFonts w:ascii="Cambria Math" w:hAnsi="Cambria Math"/>
-            </w:rPr>
-            <m:t>0.73</m:t>
-          </m:r>
-          <m:r>
-            <w:rPr>
-              <w:rFonts w:ascii="Cambria Math" w:hAnsi="Cambria Math"/>
-            </w:rPr>
-            <m:t xml:space="preserve"> W</m:t>
+            <m:t>=1.04 V*10.32 A=10.73 W</m:t>
           </m:r>
         </m:oMath>
       </m:oMathPara>
@@ -3689,19 +4049,7 @@
           <w:rPr>
             <w:rFonts w:ascii="Cambria Math" w:hAnsi="Cambria Math"/>
           </w:rPr>
-          <m:t>=</m:t>
-        </m:r>
-        <m:r>
-          <w:rPr>
-            <w:rFonts w:ascii="Cambria Math" w:hAnsi="Cambria Math"/>
-          </w:rPr>
-          <m:t>230</m:t>
-        </m:r>
-        <m:r>
-          <w:rPr>
-            <w:rFonts w:ascii="Cambria Math" w:hAnsi="Cambria Math"/>
-          </w:rPr>
-          <m:t xml:space="preserve"> V</m:t>
+          <m:t>=230 V</m:t>
         </m:r>
       </m:oMath>
       <w:r>
@@ -4264,31 +4612,7 @@
             <w:rPr>
               <w:rFonts w:ascii="Cambria Math" w:hAnsi="Cambria Math"/>
             </w:rPr>
-            <m:t>=</m:t>
-          </m:r>
-          <m:r>
-            <w:rPr>
-              <w:rFonts w:ascii="Cambria Math" w:hAnsi="Cambria Math"/>
-            </w:rPr>
-            <m:t>71</m:t>
-          </m:r>
-          <m:r>
-            <w:rPr>
-              <w:rFonts w:ascii="Cambria Math" w:hAnsi="Cambria Math"/>
-            </w:rPr>
-            <m:t>.</m:t>
-          </m:r>
-          <m:r>
-            <w:rPr>
-              <w:rFonts w:ascii="Cambria Math" w:hAnsi="Cambria Math"/>
-            </w:rPr>
-            <m:t>87</m:t>
-          </m:r>
-          <m:r>
-            <w:rPr>
-              <w:rFonts w:ascii="Cambria Math" w:hAnsi="Cambria Math"/>
-            </w:rPr>
-            <m:t xml:space="preserve"> mW</m:t>
+            <m:t>=71.87 mW</m:t>
           </m:r>
         </m:oMath>
       </m:oMathPara>
@@ -4304,6 +4628,7 @@
         <w:rPr>
           <w:rFonts w:eastAsiaTheme="minorEastAsia"/>
         </w:rPr>
+        <w:lastRenderedPageBreak/>
         <w:t>We can say that switching loss is very low.</w:t>
       </w:r>
     </w:p>
@@ -4425,19 +4750,7 @@
           <w:rPr>
             <w:rFonts w:ascii="Cambria Math" w:hAnsi="Cambria Math"/>
           </w:rPr>
-          <m:t>=1</m:t>
-        </m:r>
-        <m:r>
-          <w:rPr>
-            <w:rFonts w:ascii="Cambria Math" w:hAnsi="Cambria Math"/>
-          </w:rPr>
-          <m:t>0.32</m:t>
-        </m:r>
-        <m:r>
-          <w:rPr>
-            <w:rFonts w:ascii="Cambria Math" w:hAnsi="Cambria Math"/>
-          </w:rPr>
-          <m:t xml:space="preserve"> A</m:t>
+          <m:t>=10.32 A</m:t>
         </m:r>
       </m:oMath>
       <w:r>
@@ -4498,31 +4811,7 @@
             <w:rPr>
               <w:rFonts w:ascii="Cambria Math" w:hAnsi="Cambria Math"/>
             </w:rPr>
-            <m:t>=2.51 V*1</m:t>
-          </m:r>
-          <m:r>
-            <w:rPr>
-              <w:rFonts w:ascii="Cambria Math" w:hAnsi="Cambria Math"/>
-            </w:rPr>
-            <m:t>0.32</m:t>
-          </m:r>
-          <m:r>
-            <w:rPr>
-              <w:rFonts w:ascii="Cambria Math" w:hAnsi="Cambria Math"/>
-            </w:rPr>
-            <m:t>A=</m:t>
-          </m:r>
-          <m:r>
-            <w:rPr>
-              <w:rFonts w:ascii="Cambria Math" w:hAnsi="Cambria Math"/>
-            </w:rPr>
-            <m:t>25.9</m:t>
-          </m:r>
-          <m:r>
-            <w:rPr>
-              <w:rFonts w:ascii="Cambria Math" w:hAnsi="Cambria Math"/>
-            </w:rPr>
-            <m:t xml:space="preserve"> W</m:t>
+            <m:t>=2.51 V*10.32A=25.9 W</m:t>
           </m:r>
         </m:oMath>
       </m:oMathPara>
@@ -5096,19 +5385,7 @@
           <w:rPr>
             <w:rFonts w:ascii="Cambria Math" w:eastAsiaTheme="minorEastAsia" w:hAnsi="Cambria Math"/>
           </w:rPr>
-          <m:t>=1</m:t>
-        </m:r>
-        <m:r>
-          <w:rPr>
-            <w:rFonts w:ascii="Cambria Math" w:eastAsiaTheme="minorEastAsia" w:hAnsi="Cambria Math"/>
-          </w:rPr>
-          <m:t>0.32</m:t>
-        </m:r>
-        <m:r>
-          <w:rPr>
-            <w:rFonts w:ascii="Cambria Math" w:eastAsiaTheme="minorEastAsia" w:hAnsi="Cambria Math"/>
-          </w:rPr>
-          <m:t>A</m:t>
+          <m:t>=10.32A</m:t>
         </m:r>
       </m:oMath>
       <w:r>
@@ -5248,19 +5525,7 @@
             <w:rPr>
               <w:rFonts w:ascii="Cambria Math" w:eastAsiaTheme="minorEastAsia" w:hAnsi="Cambria Math"/>
             </w:rPr>
-            <m:t>=</m:t>
-          </m:r>
-          <m:r>
-            <w:rPr>
-              <w:rFonts w:ascii="Cambria Math" w:eastAsiaTheme="minorEastAsia" w:hAnsi="Cambria Math"/>
-            </w:rPr>
-            <m:t>20.12</m:t>
-          </m:r>
-          <m:r>
-            <w:rPr>
-              <w:rFonts w:ascii="Cambria Math" w:eastAsiaTheme="minorEastAsia" w:hAnsi="Cambria Math"/>
-            </w:rPr>
-            <m:t xml:space="preserve"> W</m:t>
+            <m:t>=20.12 W</m:t>
           </m:r>
         </m:oMath>
       </m:oMathPara>
@@ -5302,6 +5567,7 @@
     <w:p>
       <w:pPr>
         <w:spacing w:line="360" w:lineRule="auto"/>
+        <w:jc w:val="both"/>
         <w:rPr>
           <w:rFonts w:eastAsiaTheme="minorEastAsia"/>
         </w:rPr>
@@ -5322,7 +5588,20 @@
         <w:rPr>
           <w:rFonts w:eastAsiaTheme="minorEastAsia"/>
         </w:rPr>
-        <w:t>We are not planning to use capacitor neither in the rectifier side nor in the buck converter side. Also, controller unit is working for logical operation</w:t>
+        <w:t xml:space="preserve">We are not planning to use </w:t>
+      </w:r>
+      <w:r>
+        <w:rPr>
+          <w:rFonts w:eastAsiaTheme="minorEastAsia"/>
+          <w:highlight w:val="yellow"/>
+        </w:rPr>
+        <w:t>capacitor neither in the rectifier</w:t>
+      </w:r>
+      <w:r>
+        <w:rPr>
+          <w:rFonts w:eastAsiaTheme="minorEastAsia"/>
+        </w:rPr>
+        <w:t xml:space="preserve"> side nor in the buck converter side. Also, controller unit is working for logical operation</w:t>
       </w:r>
       <w:r>
         <w:rPr>
@@ -5495,6 +5774,7 @@
           <w:bCs/>
           <w:color w:val="4472C4" w:themeColor="accent1"/>
         </w:rPr>
+        <w:lastRenderedPageBreak/>
         <w:t>VII</w:t>
       </w:r>
       <w:r>
@@ -5519,6 +5799,7 @@
     <w:p>
       <w:pPr>
         <w:spacing w:line="360" w:lineRule="auto"/>
+        <w:jc w:val="both"/>
       </w:pPr>
       <w:r>
         <w:tab/>
@@ -5564,6 +5845,7 @@
       <w:pPr>
         <w:spacing w:line="360" w:lineRule="auto"/>
         <w:ind w:firstLine="420"/>
+        <w:jc w:val="both"/>
       </w:pPr>
       <w:r>
         <w:t xml:space="preserve">For the close loop feedback topology, we worked on a topology which consist lots of LM741 op-amps. We initially tested the square wave generator part of the topology. The duty cycle of the square wave can be adjusted with a </w:t>
@@ -5585,22 +5867,35 @@
       <w:pPr>
         <w:spacing w:line="360" w:lineRule="auto"/>
         <w:ind w:firstLine="420"/>
-      </w:pPr>
-      <w:r>
-        <w:lastRenderedPageBreak/>
-        <w:t xml:space="preserve">For the three-phase rectifier module, we have bought one from the Konya Street. However, when we tested it, we realized that one of the diodes were not working. Hence, we go to Konya Street again and bought another one. This was working well. With this module, it can be said that rectification will be done successfully. </w:t>
+        <w:jc w:val="both"/>
+      </w:pPr>
+      <w:r>
+        <w:t xml:space="preserve">For the three-phase rectifier module, we have bought one from the Konya Street. However, when we tested it, we realized that one </w:t>
+      </w:r>
+      <w:r>
+        <w:t xml:space="preserve">pair </w:t>
+      </w:r>
+      <w:r>
+        <w:t xml:space="preserve">of the diodes </w:t>
+      </w:r>
+      <w:r>
+        <w:t>was</w:t>
+      </w:r>
+      <w:r>
+        <w:t xml:space="preserve"> not working. Hence, we go to Konya Street again and bought another one. This was working well. With this module, it can be said that rectification will be done successfully. </w:t>
       </w:r>
     </w:p>
     <w:p>
       <w:pPr>
         <w:spacing w:line="360" w:lineRule="auto"/>
         <w:ind w:firstLine="360"/>
+        <w:jc w:val="both"/>
       </w:pPr>
       <w:r>
         <w:t>Of course, there are some challenges for us in this project. However, our biggest challenge is closed-loop controller design. We are not familiar with the TL494 chip and testing procedure of this chip is not easy for uninformed</w:t>
       </w:r>
       <w:r>
-        <w:t xml:space="preserve"> ones. By doing some research, it was found a test circuit for the TL494. However, after the implementation of this circuit was hard and we could not observe any expected results. It would be nice to adding some photos of the circuit or the </w:t>
+        <w:t xml:space="preserve"> ones. By doing some research, it was found a test circuit for the TL494. However, the implementation of this circuit was hard and we could not observe any expected results. It would be nice to add some photos of the circuit or the </w:t>
       </w:r>
       <w:r>
         <w:t>results but</w:t>
@@ -5641,12 +5936,14 @@
       <w:pPr>
         <w:spacing w:line="360" w:lineRule="auto"/>
       </w:pPr>
-    </w:p>
-    <w:p>
-      <w:pPr>
-        <w:spacing w:line="360" w:lineRule="auto"/>
-        <w:ind w:firstLine="420"/>
-      </w:pPr>
+      <w:r>
+        <w:tab/>
+        <w:t xml:space="preserve">In this report, our implementations, calculations and simulation results are given up to this point. Our main focus afterwards, is the gate driving circuitry as mentioned. Once we </w:t>
+      </w:r>
+      <w:r>
+        <w:lastRenderedPageBreak/>
+        <w:t>manage to generate the expected PWM waveform via that circuitry, we can say that the project is done.</w:t>
+      </w:r>
     </w:p>
     <w:sectPr>
       <w:pgSz w:w="12240" w:h="15840"/>

</xml_diff>

<commit_message>
presentation & tiny changes in the report
</commit_message>
<xml_diff>
--- a/Reports/SimulationReport.docx
+++ b/Reports/SimulationReport.docx
@@ -162,17 +162,8 @@
           <w:sz w:val="32"/>
           <w:szCs w:val="32"/>
         </w:rPr>
-        <w:t xml:space="preserve">Musa </w:t>
-      </w:r>
-      <w:proofErr w:type="spellStart"/>
-      <w:r>
-        <w:rPr>
-          <w:sz w:val="32"/>
-          <w:szCs w:val="32"/>
-        </w:rPr>
-        <w:t>Ulusoy</w:t>
-      </w:r>
-      <w:proofErr w:type="spellEnd"/>
+        <w:t>Musa Ulusoy</w:t>
+      </w:r>
       <w:r>
         <w:rPr>
           <w:sz w:val="32"/>
@@ -239,17 +230,8 @@
           <w:sz w:val="32"/>
           <w:szCs w:val="32"/>
         </w:rPr>
-        <w:t xml:space="preserve">Berna </w:t>
-      </w:r>
-      <w:proofErr w:type="spellStart"/>
-      <w:r>
-        <w:rPr>
-          <w:sz w:val="32"/>
-          <w:szCs w:val="32"/>
-        </w:rPr>
-        <w:t>Corak</w:t>
-      </w:r>
-      <w:proofErr w:type="spellEnd"/>
+        <w:t>Berna Corak</w:t>
+      </w:r>
       <w:r>
         <w:rPr>
           <w:sz w:val="32"/>
@@ -481,15 +463,7 @@
         <w:t>single-phase</w:t>
       </w:r>
       <w:r>
-        <w:t xml:space="preserve"> diode rectifier can provide is 207 V, when </w:t>
-      </w:r>
-      <w:proofErr w:type="spellStart"/>
-      <w:r>
-        <w:t>variac</w:t>
-      </w:r>
-      <w:proofErr w:type="spellEnd"/>
-      <w:r>
-        <w:t xml:space="preserve"> is at 100%. That means for a maximum operational output of 180 V, duty cycle (DC) of the buck converter should be around 90%, which is not desired since as DC gets closer to the edges, its output becomes instable and non-reliable.</w:t>
+        <w:t xml:space="preserve"> diode rectifier can provide is 207 V, when variac is at 100%. That means for a maximum operational output of 180 V, duty cycle (DC) of the buck converter should be around 90%, which is not desired since as DC gets closer to the edges, its output becomes instable and non-reliable.</w:t>
       </w:r>
     </w:p>
     <w:p>
@@ -525,18 +499,10 @@
         <w:t>pricewise</w:t>
       </w:r>
       <w:r>
-        <w:t xml:space="preserve"> being comparable with the </w:t>
-      </w:r>
-      <w:proofErr w:type="gramStart"/>
-      <w:r>
-        <w:t>t</w:t>
-      </w:r>
-      <w:r>
-        <w:t>hree phase</w:t>
-      </w:r>
-      <w:proofErr w:type="gramEnd"/>
-      <w:r>
-        <w:t xml:space="preserve"> full bridge diode rectifier with buck converter</w:t>
+        <w:t xml:space="preserve"> being comparable with the t</w:t>
+      </w:r>
+      <w:r>
+        <w:t>hree phase full bridge diode rectifier with buck converter</w:t>
       </w:r>
       <w:r>
         <w:t>, this topology is found to be more error-prone due to this multiple gate driver requirement and hence is not chosen.</w:t>
@@ -568,15 +534,7 @@
       </w:r>
       <w:r>
         <w:lastRenderedPageBreak/>
-        <w:t xml:space="preserve">buck converter </w:t>
-      </w:r>
-      <w:proofErr w:type="gramStart"/>
-      <w:r>
-        <w:t>is</w:t>
-      </w:r>
-      <w:proofErr w:type="gramEnd"/>
-      <w:r>
-        <w:t xml:space="preserve"> not necessary, decreasing the cost even further and simplifying the circuitry. Only a gate driver is basically needed, which is </w:t>
+        <w:t xml:space="preserve">buck converter is not necessary, decreasing the cost even further and simplifying the circuitry. Only a gate driver is basically needed, which is </w:t>
       </w:r>
       <w:r>
         <w:t>doable</w:t>
@@ -608,23 +566,7 @@
           <w:i/>
           <w:iCs/>
         </w:rPr>
-        <w:t xml:space="preserve">Three phase thyristor </w:t>
-      </w:r>
-      <w:proofErr w:type="gramStart"/>
-      <w:r>
-        <w:rPr>
-          <w:i/>
-          <w:iCs/>
-        </w:rPr>
-        <w:t>rectifier</w:t>
-      </w:r>
-      <w:proofErr w:type="gramEnd"/>
-      <w:r>
-        <w:rPr>
-          <w:i/>
-          <w:iCs/>
-        </w:rPr>
-        <w:t>:</w:t>
+        <w:t>Three phase thyristor rectifier:</w:t>
       </w:r>
       <w:r>
         <w:t xml:space="preserve"> Compared with the single phase case, cost and complexity is tripled, thus this topology is, too, eliminated.</w:t>
@@ -1858,15 +1800,7 @@
         <w:ind w:firstLine="360"/>
       </w:pPr>
       <w:r>
-        <w:t xml:space="preserve">Average output voltage of a </w:t>
-      </w:r>
-      <w:proofErr w:type="gramStart"/>
-      <w:r>
-        <w:t>three phase</w:t>
-      </w:r>
-      <w:proofErr w:type="gramEnd"/>
-      <w:r>
-        <w:t xml:space="preserve"> full bridge diode rectifier, ignoring the commutation:</w:t>
+        <w:t>Average output voltage of a three phase full bridge diode rectifier, ignoring the commutation:</w:t>
       </w:r>
     </w:p>
     <w:p>
@@ -2004,21 +1938,7 @@
         <w:rPr>
           <w:rFonts w:eastAsiaTheme="minorEastAsia"/>
         </w:rPr>
-        <w:t xml:space="preserve">For our purposes, reaching this high is not necessary, thus </w:t>
-      </w:r>
-      <w:proofErr w:type="spellStart"/>
-      <w:r>
-        <w:rPr>
-          <w:rFonts w:eastAsiaTheme="minorEastAsia"/>
-        </w:rPr>
-        <w:t>variac</w:t>
-      </w:r>
-      <w:proofErr w:type="spellEnd"/>
-      <w:r>
-        <w:rPr>
-          <w:rFonts w:eastAsiaTheme="minorEastAsia"/>
-        </w:rPr>
-        <w:t xml:space="preserve"> can be arranged such that DC does not go beyond 80%.</w:t>
+        <w:t>For our purposes, reaching this high is not necessary, thus variac can be arranged such that DC does not go beyond 80%.</w:t>
       </w:r>
     </w:p>
     <w:p>
@@ -2187,21 +2107,7 @@
         <w:rPr>
           <w:rFonts w:eastAsiaTheme="minorEastAsia"/>
         </w:rPr>
-        <w:t xml:space="preserve">In other words, by setting the </w:t>
-      </w:r>
-      <w:proofErr w:type="spellStart"/>
-      <w:r>
-        <w:rPr>
-          <w:rFonts w:eastAsiaTheme="minorEastAsia"/>
-        </w:rPr>
-        <w:t>variac</w:t>
-      </w:r>
-      <w:proofErr w:type="spellEnd"/>
-      <w:r>
-        <w:rPr>
-          <w:rFonts w:eastAsiaTheme="minorEastAsia"/>
-        </w:rPr>
-        <w:t xml:space="preserve"> around 42-50%, we can operate the buck converter below 80% DC. </w:t>
+        <w:t xml:space="preserve">In other words, by setting the variac around 42-50%, we can operate the buck converter below 80% DC. </w:t>
       </w:r>
     </w:p>
     <w:p>
@@ -2216,21 +2122,7 @@
         <w:rPr>
           <w:rFonts w:eastAsiaTheme="minorEastAsia"/>
         </w:rPr>
-        <w:t xml:space="preserve">Operating the </w:t>
-      </w:r>
-      <w:proofErr w:type="spellStart"/>
-      <w:r>
-        <w:rPr>
-          <w:rFonts w:eastAsiaTheme="minorEastAsia"/>
-        </w:rPr>
-        <w:t>variac</w:t>
-      </w:r>
-      <w:proofErr w:type="spellEnd"/>
-      <w:r>
-        <w:rPr>
-          <w:rFonts w:eastAsiaTheme="minorEastAsia"/>
-        </w:rPr>
-        <w:t xml:space="preserve"> at 50%, </w:t>
+        <w:t xml:space="preserve">Operating the variac at 50%, </w:t>
       </w:r>
     </w:p>
     <w:p>
@@ -2305,13 +2197,7 @@
             <w:rPr>
               <w:rFonts w:ascii="Cambria Math" w:hAnsi="Cambria Math"/>
             </w:rPr>
-            <m:t xml:space="preserve">=269 </m:t>
-          </m:r>
-          <m:r>
-            <w:rPr>
-              <w:rFonts w:ascii="Cambria Math" w:hAnsi="Cambria Math"/>
-            </w:rPr>
-            <m:t>V</m:t>
+            <m:t>=269 V</m:t>
           </m:r>
         </m:oMath>
       </m:oMathPara>
@@ -2328,184 +2214,19 @@
         <w:rPr>
           <w:rFonts w:asciiTheme="majorBidi" w:eastAsiaTheme="majorEastAsia" w:hAnsiTheme="majorBidi" w:cstheme="majorBidi"/>
         </w:rPr>
-        <w:t xml:space="preserve">Duty </w:t>
-      </w:r>
-      <w:proofErr w:type="spellStart"/>
+        <w:t>Duty cy</w:t>
+      </w:r>
       <w:r>
         <w:rPr>
           <w:rFonts w:asciiTheme="majorBidi" w:eastAsiaTheme="majorEastAsia" w:hAnsiTheme="majorBidi" w:cstheme="majorBidi"/>
         </w:rPr>
-        <w:t>cyle</w:t>
-      </w:r>
-      <w:proofErr w:type="spellEnd"/>
+        <w:t>c</w:t>
+      </w:r>
       <w:r>
         <w:rPr>
           <w:rFonts w:asciiTheme="majorBidi" w:eastAsiaTheme="majorEastAsia" w:hAnsiTheme="majorBidi" w:cstheme="majorBidi"/>
         </w:rPr>
-        <w:t xml:space="preserve"> needed to achieve 180 V max. output:</w:t>
-      </w:r>
-    </w:p>
-    <w:p>
-      <w:pPr>
-        <w:spacing w:line="360" w:lineRule="auto"/>
-        <w:jc w:val="both"/>
-        <w:rPr>
-          <w:rFonts w:asciiTheme="majorBidi" w:eastAsiaTheme="majorEastAsia" w:hAnsiTheme="majorBidi" w:cstheme="majorBidi"/>
-        </w:rPr>
-      </w:pPr>
-      <m:oMathPara>
-        <m:oMath>
-          <m:sSub>
-            <m:sSubPr>
-              <m:ctrlPr>
-                <w:rPr>
-                  <w:rFonts w:ascii="Cambria Math" w:hAnsi="Cambria Math"/>
-                  <w:i/>
-                </w:rPr>
-              </m:ctrlPr>
-            </m:sSubPr>
-            <m:e>
-              <m:r>
-                <w:rPr>
-                  <w:rFonts w:ascii="Cambria Math" w:hAnsi="Cambria Math"/>
-                </w:rPr>
-                <m:t>V</m:t>
-              </m:r>
-            </m:e>
-            <m:sub>
-              <m:r>
-                <w:rPr>
-                  <w:rFonts w:ascii="Cambria Math" w:hAnsi="Cambria Math"/>
-                </w:rPr>
-                <m:t>o</m:t>
-              </m:r>
-            </m:sub>
-          </m:sSub>
-          <m:r>
-            <w:rPr>
-              <w:rFonts w:ascii="Cambria Math" w:hAnsi="Cambria Math"/>
-            </w:rPr>
-            <m:t>=</m:t>
-          </m:r>
-          <m:r>
-            <w:rPr>
-              <w:rFonts w:ascii="Cambria Math" w:hAnsi="Cambria Math"/>
-            </w:rPr>
-            <m:t>D.</m:t>
-          </m:r>
-          <m:sSub>
-            <m:sSubPr>
-              <m:ctrlPr>
-                <w:rPr>
-                  <w:rFonts w:ascii="Cambria Math" w:hAnsi="Cambria Math"/>
-                  <w:i/>
-                </w:rPr>
-              </m:ctrlPr>
-            </m:sSubPr>
-            <m:e>
-              <m:r>
-                <w:rPr>
-                  <w:rFonts w:ascii="Cambria Math" w:hAnsi="Cambria Math"/>
-                </w:rPr>
-                <m:t>V</m:t>
-              </m:r>
-            </m:e>
-            <m:sub>
-              <m:r>
-                <w:rPr>
-                  <w:rFonts w:ascii="Cambria Math" w:hAnsi="Cambria Math"/>
-                </w:rPr>
-                <m:t>d</m:t>
-              </m:r>
-            </m:sub>
-          </m:sSub>
-          <m:r>
-            <w:rPr>
-              <w:rFonts w:ascii="Cambria Math" w:hAnsi="Cambria Math"/>
-            </w:rPr>
-            <m:t>=180 V</m:t>
-          </m:r>
-        </m:oMath>
-      </m:oMathPara>
-    </w:p>
-    <w:p>
-      <w:pPr>
-        <w:spacing w:line="360" w:lineRule="auto"/>
-        <w:jc w:val="both"/>
-        <w:rPr>
-          <w:rFonts w:asciiTheme="majorBidi" w:eastAsiaTheme="majorEastAsia" w:hAnsiTheme="majorBidi" w:cstheme="majorBidi"/>
-        </w:rPr>
-      </w:pPr>
-      <m:oMathPara>
-        <m:oMath>
-          <m:r>
-            <w:rPr>
-              <w:rFonts w:ascii="Cambria Math" w:hAnsi="Cambria Math"/>
-            </w:rPr>
-            <m:t>D=67%</m:t>
-          </m:r>
-        </m:oMath>
-      </m:oMathPara>
-    </w:p>
-    <w:p>
-      <w:pPr>
-        <w:spacing w:line="360" w:lineRule="auto"/>
-        <w:jc w:val="both"/>
-        <w:rPr>
-          <w:rFonts w:asciiTheme="majorBidi" w:eastAsiaTheme="majorEastAsia" w:hAnsiTheme="majorBidi" w:cstheme="majorBidi"/>
-        </w:rPr>
-      </w:pPr>
-      <w:r>
-        <w:rPr>
-          <w:rFonts w:asciiTheme="majorBidi" w:eastAsiaTheme="majorEastAsia" w:hAnsiTheme="majorBidi" w:cstheme="majorBidi"/>
-        </w:rPr>
-        <w:t>This is within reasonable margins. Similarly, operating the DC at min. of the margin:</w:t>
-      </w:r>
-    </w:p>
-    <w:p>
-      <w:pPr>
-        <w:spacing w:line="360" w:lineRule="auto"/>
-        <w:jc w:val="both"/>
-        <w:rPr>
-          <w:rFonts w:asciiTheme="majorBidi" w:eastAsiaTheme="majorEastAsia" w:hAnsiTheme="majorBidi" w:cstheme="majorBidi"/>
-        </w:rPr>
-      </w:pPr>
-      <m:oMathPara>
-        <m:oMath>
-          <m:r>
-            <w:rPr>
-              <w:rFonts w:ascii="Cambria Math" w:hAnsi="Cambria Math"/>
-            </w:rPr>
-            <m:t>D=</m:t>
-          </m:r>
-          <m:r>
-            <w:rPr>
-              <w:rFonts w:ascii="Cambria Math" w:hAnsi="Cambria Math"/>
-            </w:rPr>
-            <m:t>20</m:t>
-          </m:r>
-          <m:r>
-            <w:rPr>
-              <w:rFonts w:ascii="Cambria Math" w:hAnsi="Cambria Math"/>
-            </w:rPr>
-            <m:t>%</m:t>
-          </m:r>
-        </m:oMath>
-      </m:oMathPara>
-    </w:p>
-    <w:p>
-      <w:pPr>
-        <w:spacing w:line="360" w:lineRule="auto"/>
-        <w:jc w:val="both"/>
-        <w:rPr>
-          <w:rFonts w:asciiTheme="majorBidi" w:eastAsiaTheme="majorEastAsia" w:hAnsiTheme="majorBidi" w:cstheme="majorBidi"/>
-        </w:rPr>
-      </w:pPr>
-      <w:r>
-        <w:rPr>
-          <w:rFonts w:asciiTheme="majorBidi" w:eastAsiaTheme="majorEastAsia" w:hAnsiTheme="majorBidi" w:cstheme="majorBidi"/>
-        </w:rPr>
-        <w:t>Min. output from the buck converter is then:</w:t>
+        <w:t>le needed to achieve 180 V max. output:</w:t>
       </w:r>
     </w:p>
     <w:p>
@@ -2580,19 +2301,152 @@
             <w:rPr>
               <w:rFonts w:ascii="Cambria Math" w:hAnsi="Cambria Math"/>
             </w:rPr>
-            <m:t>=</m:t>
+            <m:t>=180 V</m:t>
           </m:r>
+        </m:oMath>
+      </m:oMathPara>
+    </w:p>
+    <w:p>
+      <w:pPr>
+        <w:spacing w:line="360" w:lineRule="auto"/>
+        <w:jc w:val="both"/>
+        <w:rPr>
+          <w:rFonts w:asciiTheme="majorBidi" w:eastAsiaTheme="majorEastAsia" w:hAnsiTheme="majorBidi" w:cstheme="majorBidi"/>
+        </w:rPr>
+      </w:pPr>
+      <m:oMathPara>
+        <m:oMath>
           <m:r>
             <w:rPr>
               <w:rFonts w:ascii="Cambria Math" w:hAnsi="Cambria Math"/>
             </w:rPr>
-            <m:t>53.8</m:t>
+            <m:t>D=67%</m:t>
           </m:r>
+        </m:oMath>
+      </m:oMathPara>
+    </w:p>
+    <w:p>
+      <w:pPr>
+        <w:spacing w:line="360" w:lineRule="auto"/>
+        <w:jc w:val="both"/>
+        <w:rPr>
+          <w:rFonts w:asciiTheme="majorBidi" w:eastAsiaTheme="majorEastAsia" w:hAnsiTheme="majorBidi" w:cstheme="majorBidi"/>
+        </w:rPr>
+      </w:pPr>
+      <w:r>
+        <w:rPr>
+          <w:rFonts w:asciiTheme="majorBidi" w:eastAsiaTheme="majorEastAsia" w:hAnsiTheme="majorBidi" w:cstheme="majorBidi"/>
+        </w:rPr>
+        <w:t>This is within reasonable margins. Similarly, operating the DC at min. of the margin:</w:t>
+      </w:r>
+    </w:p>
+    <w:p>
+      <w:pPr>
+        <w:spacing w:line="360" w:lineRule="auto"/>
+        <w:jc w:val="both"/>
+        <w:rPr>
+          <w:rFonts w:asciiTheme="majorBidi" w:eastAsiaTheme="majorEastAsia" w:hAnsiTheme="majorBidi" w:cstheme="majorBidi"/>
+        </w:rPr>
+      </w:pPr>
+      <m:oMathPara>
+        <m:oMath>
           <m:r>
             <w:rPr>
               <w:rFonts w:ascii="Cambria Math" w:hAnsi="Cambria Math"/>
             </w:rPr>
-            <m:t xml:space="preserve"> V</m:t>
+            <m:t>D=20%</m:t>
+          </m:r>
+        </m:oMath>
+      </m:oMathPara>
+    </w:p>
+    <w:p>
+      <w:pPr>
+        <w:spacing w:line="360" w:lineRule="auto"/>
+        <w:jc w:val="both"/>
+        <w:rPr>
+          <w:rFonts w:asciiTheme="majorBidi" w:eastAsiaTheme="majorEastAsia" w:hAnsiTheme="majorBidi" w:cstheme="majorBidi"/>
+        </w:rPr>
+      </w:pPr>
+      <w:r>
+        <w:rPr>
+          <w:rFonts w:asciiTheme="majorBidi" w:eastAsiaTheme="majorEastAsia" w:hAnsiTheme="majorBidi" w:cstheme="majorBidi"/>
+        </w:rPr>
+        <w:t>Min. output from the buck converter is then:</w:t>
+      </w:r>
+    </w:p>
+    <w:p>
+      <w:pPr>
+        <w:spacing w:line="360" w:lineRule="auto"/>
+        <w:jc w:val="both"/>
+        <w:rPr>
+          <w:rFonts w:asciiTheme="majorBidi" w:eastAsiaTheme="majorEastAsia" w:hAnsiTheme="majorBidi" w:cstheme="majorBidi"/>
+        </w:rPr>
+      </w:pPr>
+      <m:oMathPara>
+        <m:oMath>
+          <m:sSub>
+            <m:sSubPr>
+              <m:ctrlPr>
+                <w:rPr>
+                  <w:rFonts w:ascii="Cambria Math" w:hAnsi="Cambria Math"/>
+                  <w:i/>
+                </w:rPr>
+              </m:ctrlPr>
+            </m:sSubPr>
+            <m:e>
+              <m:r>
+                <w:rPr>
+                  <w:rFonts w:ascii="Cambria Math" w:hAnsi="Cambria Math"/>
+                </w:rPr>
+                <m:t>V</m:t>
+              </m:r>
+            </m:e>
+            <m:sub>
+              <m:r>
+                <w:rPr>
+                  <w:rFonts w:ascii="Cambria Math" w:hAnsi="Cambria Math"/>
+                </w:rPr>
+                <m:t>o</m:t>
+              </m:r>
+            </m:sub>
+          </m:sSub>
+          <m:r>
+            <w:rPr>
+              <w:rFonts w:ascii="Cambria Math" w:hAnsi="Cambria Math"/>
+            </w:rPr>
+            <m:t>=D.</m:t>
+          </m:r>
+          <m:sSub>
+            <m:sSubPr>
+              <m:ctrlPr>
+                <w:rPr>
+                  <w:rFonts w:ascii="Cambria Math" w:hAnsi="Cambria Math"/>
+                  <w:i/>
+                </w:rPr>
+              </m:ctrlPr>
+            </m:sSubPr>
+            <m:e>
+              <m:r>
+                <w:rPr>
+                  <w:rFonts w:ascii="Cambria Math" w:hAnsi="Cambria Math"/>
+                </w:rPr>
+                <m:t>V</m:t>
+              </m:r>
+            </m:e>
+            <m:sub>
+              <m:r>
+                <w:rPr>
+                  <w:rFonts w:ascii="Cambria Math" w:hAnsi="Cambria Math"/>
+                </w:rPr>
+                <m:t>d</m:t>
+              </m:r>
+            </m:sub>
+          </m:sSub>
+          <m:r>
+            <w:rPr>
+              <w:rFonts w:ascii="Cambria Math" w:hAnsi="Cambria Math"/>
+            </w:rPr>
+            <m:t>=53.8 V</m:t>
           </m:r>
         </m:oMath>
       </m:oMathPara>
@@ -3331,7 +3185,19 @@
           <w:rPr>
             <w:rFonts w:ascii="Cambria Math" w:hAnsi="Cambria Math"/>
           </w:rPr>
-          <m:t>=165 V</m:t>
+          <m:t>=</m:t>
+        </m:r>
+        <m:r>
+          <w:rPr>
+            <w:rFonts w:ascii="Cambria Math" w:hAnsi="Cambria Math"/>
+          </w:rPr>
+          <m:t>235.15</m:t>
+        </m:r>
+        <m:r>
+          <w:rPr>
+            <w:rFonts w:ascii="Cambria Math" w:hAnsi="Cambria Math"/>
+          </w:rPr>
+          <m:t xml:space="preserve"> V</m:t>
         </m:r>
       </m:oMath>
       <w:r>
@@ -3430,13 +3296,7 @@
           <w:rPr>
             <w:rFonts w:ascii="Cambria Math" w:eastAsiaTheme="minorEastAsia" w:hAnsi="Cambria Math"/>
           </w:rPr>
-          <m:t>=1600</m:t>
-        </m:r>
-        <m:r>
-          <w:rPr>
-            <w:rFonts w:ascii="Cambria Math" w:eastAsiaTheme="minorEastAsia" w:hAnsi="Cambria Math"/>
-          </w:rPr>
-          <m:t xml:space="preserve"> V</m:t>
+          <m:t>=1600 V</m:t>
         </m:r>
       </m:oMath>
       <w:r>
@@ -3456,7 +3316,31 @@
         <w:rPr>
           <w:rFonts w:eastAsiaTheme="minorEastAsia"/>
         </w:rPr>
-        <w:t>= 135 V)</w:t>
+        <w:t xml:space="preserve">= </w:t>
+      </w:r>
+      <w:r>
+        <w:rPr>
+          <w:rFonts w:eastAsiaTheme="minorEastAsia"/>
+        </w:rPr>
+        <w:t>2</w:t>
+      </w:r>
+      <w:r>
+        <w:rPr>
+          <w:rFonts w:eastAsiaTheme="minorEastAsia"/>
+        </w:rPr>
+        <w:t>35</w:t>
+      </w:r>
+      <w:r>
+        <w:rPr>
+          <w:rFonts w:eastAsiaTheme="minorEastAsia"/>
+        </w:rPr>
+        <w:t>.15</w:t>
+      </w:r>
+      <w:r>
+        <w:rPr>
+          <w:rFonts w:eastAsiaTheme="minorEastAsia"/>
+        </w:rPr>
+        <w:t xml:space="preserve"> V)</w:t>
       </w:r>
     </w:p>
     <w:p>
@@ -3559,7 +3443,6 @@
       <w:r>
         <w:rPr>
           <w:rFonts w:eastAsiaTheme="minorEastAsia"/>
-          <w:highlight w:val="yellow"/>
         </w:rPr>
         <w:t>Not written in the datasheet</w:t>
       </w:r>
@@ -3567,20 +3450,26 @@
         <w:rPr>
           <w:rFonts w:eastAsiaTheme="minorEastAsia"/>
         </w:rPr>
+        <w:t>, but even for t</w:t>
+      </w:r>
+      <w:r>
+        <w:rPr>
+          <w:rFonts w:eastAsiaTheme="minorEastAsia"/>
+          <w:vertAlign w:val="subscript"/>
+        </w:rPr>
+        <w:t>rr</w:t>
+      </w:r>
+      <w:r>
+        <w:rPr>
+          <w:rFonts w:eastAsiaTheme="minorEastAsia"/>
+        </w:rPr>
+        <w:t xml:space="preserve"> = 1s </w:t>
+      </w:r>
+      <w:r>
+        <w:rPr>
+          <w:rFonts w:eastAsiaTheme="minorEastAsia"/>
+        </w:rPr>
         <w:t>)</w:t>
-      </w:r>
-      <w:r>
-        <w:rPr>
-          <w:rFonts w:eastAsiaTheme="minorEastAsia"/>
-        </w:rPr>
-        <w:t xml:space="preserve"> </w:t>
-      </w:r>
-      <w:r>
-        <w:rPr>
-          <w:rFonts w:eastAsiaTheme="minorEastAsia"/>
-          <w:highlight w:val="yellow"/>
-        </w:rPr>
-        <w:t>taken as?</w:t>
       </w:r>
     </w:p>
     <w:p>
@@ -4192,29 +4081,14 @@
         <w:rPr>
           <w:rFonts w:eastAsiaTheme="minorEastAsia"/>
         </w:rPr>
-        <w:t xml:space="preserve"> (In our case, reverse current will be smaller since </w:t>
-      </w:r>
-      <w:proofErr w:type="spellStart"/>
-      <w:r>
-        <w:rPr>
-          <w:rFonts w:eastAsiaTheme="minorEastAsia"/>
-        </w:rPr>
-        <w:t>V</w:t>
+        <w:t xml:space="preserve"> (In our case, reverse current will be smaller since V</w:t>
       </w:r>
       <w:r>
         <w:rPr>
           <w:rFonts w:eastAsiaTheme="minorEastAsia"/>
           <w:vertAlign w:val="subscript"/>
         </w:rPr>
-        <w:t>reverse</w:t>
-      </w:r>
-      <w:proofErr w:type="spellEnd"/>
-      <w:r>
-        <w:rPr>
-          <w:rFonts w:eastAsiaTheme="minorEastAsia"/>
-          <w:vertAlign w:val="subscript"/>
-        </w:rPr>
-        <w:t xml:space="preserve"> </w:t>
+        <w:t xml:space="preserve">reverse </w:t>
       </w:r>
       <w:r>
         <w:rPr>
@@ -5593,7 +5467,6 @@
       <w:r>
         <w:rPr>
           <w:rFonts w:eastAsiaTheme="minorEastAsia"/>
-          <w:highlight w:val="yellow"/>
         </w:rPr>
         <w:t>capacitor neither in the rectifier</w:t>
       </w:r>

</xml_diff>

<commit_message>
Ne degistirdim bilmiyorum walla
</commit_message>
<xml_diff>
--- a/Reports/SimulationReport.docx
+++ b/Reports/SimulationReport.docx
@@ -4249,21 +4249,7 @@
         <w:rPr>
           <w:rFonts w:eastAsiaTheme="minorEastAsia"/>
         </w:rPr>
-        <w:t xml:space="preserve"> (In our case, reverse curre</w:t>
-      </w:r>
-      <w:proofErr w:type="spellStart"/>
-      <w:r>
-        <w:rPr>
-          <w:rFonts w:eastAsiaTheme="minorEastAsia"/>
-        </w:rPr>
-        <w:t>nt</w:t>
-      </w:r>
-      <w:proofErr w:type="spellEnd"/>
-      <w:r>
-        <w:rPr>
-          <w:rFonts w:eastAsiaTheme="minorEastAsia"/>
-        </w:rPr>
-        <w:t xml:space="preserve"> will be smaller since </w:t>
+        <w:t xml:space="preserve"> (In our case, reverse current will be smaller since </w:t>
       </w:r>
       <w:proofErr w:type="spellStart"/>
       <w:r>
@@ -6204,8 +6190,6 @@
       </w:r>
       <w:r>
         <w:tab/>
-      </w:r>
-      <w:r>
         <w:t xml:space="preserve">Alldatasheet.com. (n.d.). </w:t>
       </w:r>
       <w:r>

</xml_diff>